<commit_message>
Documents: Basics - changed, sample image - deleted as obsolete
</commit_message>
<xml_diff>
--- a/Documents/Sharpest Beak - Basics.docx
+++ b/Documents/Sharpest Beak - Basics.docx
@@ -56,7 +56,26 @@
         <w:rPr>
           <w:rFonts w:ascii="Courier New" w:hAnsi="Courier New" w:cs="Courier New"/>
         </w:rPr>
-        <w:t xml:space="preserve"> is defined as chess-like board of size W by H (width x height) cells.</w:t>
+        <w:t xml:space="preserve"> is defined as chess-like board of size W by H (width x height) </w:t>
+      </w:r>
+      <w:r>
+        <w:rPr>
+          <w:rFonts w:ascii="Courier New" w:hAnsi="Courier New" w:cs="Courier New"/>
+          <w:i/>
+        </w:rPr>
+        <w:t>nominal</w:t>
+      </w:r>
+      <w:r>
+        <w:rPr>
+          <w:rFonts w:ascii="Courier New" w:hAnsi="Courier New" w:cs="Courier New"/>
+        </w:rPr>
+        <w:t xml:space="preserve"> </w:t>
+      </w:r>
+      <w:r>
+        <w:rPr>
+          <w:rFonts w:ascii="Courier New" w:hAnsi="Courier New" w:cs="Courier New"/>
+        </w:rPr>
+        <w:t>cells.</w:t>
       </w:r>
     </w:p>
     <w:p>
@@ -80,7 +99,15 @@
         <w:rPr>
           <w:rFonts w:ascii="Courier New" w:hAnsi="Courier New" w:cs="Courier New"/>
         </w:rPr>
-        <w:t xml:space="preserve"> may have obstacles to produce some sort of labyrinth.</w:t>
+        <w:t xml:space="preserve"> may have obstacles to produc</w:t>
+      </w:r>
+      <w:bookmarkStart w:id="0" w:name="_GoBack"/>
+      <w:bookmarkEnd w:id="0"/>
+      <w:r>
+        <w:rPr>
+          <w:rFonts w:ascii="Courier New" w:hAnsi="Courier New" w:cs="Courier New"/>
+        </w:rPr>
+        <w:t>e some sort of labyrinth.</w:t>
       </w:r>
     </w:p>
     <w:p>
@@ -186,81 +213,6 @@
           <w:rFonts w:ascii="Courier New" w:hAnsi="Courier New" w:cs="Courier New"/>
         </w:rPr>
       </w:pPr>
-      <w:r>
-        <w:rPr>
-          <w:rFonts w:ascii="Courier New" w:hAnsi="Courier New" w:cs="Courier New"/>
-        </w:rPr>
-        <w:t>Beak angle step is 45</w:t>
-      </w:r>
-      <w:r>
-        <w:rPr>
-          <w:rFonts w:ascii="Courier New" w:hAnsi="Courier New" w:cs="Courier New"/>
-          <w:vertAlign w:val="superscript"/>
-        </w:rPr>
-        <w:t>o</w:t>
-      </w:r>
-      <w:r>
-        <w:rPr>
-          <w:rFonts w:ascii="Courier New" w:hAnsi="Courier New" w:cs="Courier New"/>
-        </w:rPr>
-        <w:t>.</w:t>
-      </w:r>
-    </w:p>
-    <w:p>
-      <w:pPr>
-        <w:pStyle w:val="PlainText"/>
-        <w:numPr>
-          <w:ilvl w:val="0"/>
-          <w:numId w:val="2"/>
-        </w:numPr>
-        <w:rPr>
-          <w:rFonts w:ascii="Courier New" w:hAnsi="Courier New" w:cs="Courier New"/>
-        </w:rPr>
-      </w:pPr>
-      <w:r>
-        <w:rPr>
-          <w:rFonts w:ascii="Courier New" w:hAnsi="Courier New" w:cs="Courier New"/>
-        </w:rPr>
-        <w:t>Each chicken</w:t>
-      </w:r>
-      <w:r>
-        <w:rPr>
-          <w:rFonts w:ascii="Courier New" w:hAnsi="Courier New" w:cs="Courier New"/>
-        </w:rPr>
-        <w:t xml:space="preserve"> starts with </w:t>
-      </w:r>
-      <w:r>
-        <w:rPr>
-          <w:rFonts w:ascii="Courier New" w:hAnsi="Courier New" w:cs="Courier New"/>
-        </w:rPr>
-        <w:t>zero speed</w:t>
-      </w:r>
-      <w:r>
-        <w:rPr>
-          <w:rFonts w:ascii="Courier New" w:hAnsi="Courier New" w:cs="Courier New"/>
-        </w:rPr>
-        <w:t>.</w:t>
-      </w:r>
-    </w:p>
-    <w:p>
-      <w:pPr>
-        <w:pStyle w:val="PlainText"/>
-        <w:numPr>
-          <w:ilvl w:val="0"/>
-          <w:numId w:val="2"/>
-        </w:numPr>
-        <w:rPr>
-          <w:rFonts w:ascii="Courier New" w:hAnsi="Courier New" w:cs="Courier New"/>
-        </w:rPr>
-      </w:pPr>
-      <w:r>
-        <w:rPr>
-          <w:rFonts w:ascii="Courier New" w:hAnsi="Courier New" w:cs="Courier New"/>
-        </w:rPr>
-        <w:t>...</w:t>
-      </w:r>
-      <w:bookmarkStart w:id="0" w:name="_GoBack"/>
-      <w:bookmarkEnd w:id="0"/>
     </w:p>
     <w:sectPr>
       <w:pgSz w:w="12240" w:h="15840"/>

</xml_diff>